<commit_message>
Aggiunti comandi Git e GitHub
</commit_message>
<xml_diff>
--- a/data_scientist_toolbox.docx
+++ b/data_scientist_toolbox.docx
@@ -47,7 +47,7 @@
         <w:pStyle w:val="Date"/>
       </w:pPr>
       <w:r>
-        <w:t xml:space="preserve">11/12/2014</w:t>
+        <w:t xml:space="preserve">12/12/2014</w:t>
       </w:r>
     </w:p>
     <w:p>
@@ -528,6 +528,676 @@
       </w:pPr>
       <w:r>
         <w:t xml:space="preserve">Text (Readme files, Text of analysis)</w:t>
+      </w:r>
+    </w:p>
+    <w:p>
+      <w:r>
+        <w:t xml:space="preserve">Command Line Interface (CLI):</w:t>
+      </w:r>
+    </w:p>
+    <w:p>
+      <w:pPr>
+        <w:pStyle w:val="Compact"/>
+        <w:numPr>
+          <w:numId w:val="7"/>
+          <w:ilvl w:val="0"/>
+        </w:numPr>
+      </w:pPr>
+      <w:r>
+        <w:rPr>
+          <w:b/>
+        </w:rPr>
+        <w:t xml:space="preserve">Navigate</w:t>
+      </w:r>
+      <w:r>
+        <w:t xml:space="preserve"> </w:t>
+      </w:r>
+      <w:r>
+        <w:t xml:space="preserve">folders</w:t>
+      </w:r>
+    </w:p>
+    <w:p>
+      <w:pPr>
+        <w:pStyle w:val="Compact"/>
+        <w:numPr>
+          <w:numId w:val="7"/>
+          <w:ilvl w:val="0"/>
+        </w:numPr>
+      </w:pPr>
+      <w:r>
+        <w:rPr>
+          <w:b/>
+        </w:rPr>
+        <w:t xml:space="preserve">Create</w:t>
+      </w:r>
+      <w:r>
+        <w:t xml:space="preserve"> </w:t>
+      </w:r>
+      <w:r>
+        <w:t xml:space="preserve">file, folders and programs</w:t>
+      </w:r>
+    </w:p>
+    <w:p>
+      <w:pPr>
+        <w:pStyle w:val="Compact"/>
+        <w:numPr>
+          <w:numId w:val="7"/>
+          <w:ilvl w:val="0"/>
+        </w:numPr>
+      </w:pPr>
+      <w:r>
+        <w:rPr>
+          <w:b/>
+        </w:rPr>
+        <w:t xml:space="preserve">Edit</w:t>
+      </w:r>
+      <w:r>
+        <w:t xml:space="preserve"> </w:t>
+      </w:r>
+      <w:r>
+        <w:t xml:space="preserve">file, folders and programs</w:t>
+      </w:r>
+    </w:p>
+    <w:p>
+      <w:pPr>
+        <w:pStyle w:val="Compact"/>
+        <w:numPr>
+          <w:numId w:val="7"/>
+          <w:ilvl w:val="0"/>
+        </w:numPr>
+      </w:pPr>
+      <w:r>
+        <w:rPr>
+          <w:b/>
+        </w:rPr>
+        <w:t xml:space="preserve">Run</w:t>
+      </w:r>
+      <w:r>
+        <w:t xml:space="preserve"> </w:t>
+      </w:r>
+      <w:r>
+        <w:t xml:space="preserve">computer programs</w:t>
+      </w:r>
+    </w:p>
+    <w:p>
+      <w:r>
+        <w:t xml:space="preserve">CLI commands:</w:t>
+      </w:r>
+      <w:r>
+        <w:t xml:space="preserve"> </w:t>
+      </w:r>
+      <w:r>
+        <w:rPr>
+          <w:b/>
+        </w:rPr>
+        <w:t xml:space="preserve">command</w:t>
+      </w:r>
+      <w:r>
+        <w:t xml:space="preserve"> </w:t>
+      </w:r>
+      <w:r>
+        <w:rPr>
+          <w:b/>
+        </w:rPr>
+        <w:t xml:space="preserve">flags</w:t>
+      </w:r>
+      <w:r>
+        <w:t xml:space="preserve"> </w:t>
+      </w:r>
+      <w:r>
+        <w:rPr>
+          <w:b/>
+        </w:rPr>
+        <w:t xml:space="preserve">arguments</w:t>
+      </w:r>
+    </w:p>
+    <w:p>
+      <w:pPr>
+        <w:pStyle w:val="Compact"/>
+        <w:numPr>
+          <w:numId w:val="8"/>
+          <w:ilvl w:val="0"/>
+        </w:numPr>
+      </w:pPr>
+      <w:r>
+        <w:t xml:space="preserve">pwd</w:t>
+      </w:r>
+    </w:p>
+    <w:p>
+      <w:pPr>
+        <w:pStyle w:val="Compact"/>
+        <w:numPr>
+          <w:numId w:val="8"/>
+          <w:ilvl w:val="0"/>
+        </w:numPr>
+      </w:pPr>
+      <w:r>
+        <w:t xml:space="preserve">clear</w:t>
+      </w:r>
+    </w:p>
+    <w:p>
+      <w:pPr>
+        <w:pStyle w:val="Compact"/>
+        <w:numPr>
+          <w:numId w:val="8"/>
+          <w:ilvl w:val="0"/>
+        </w:numPr>
+      </w:pPr>
+      <w:r>
+        <w:t xml:space="preserve">ls -al</w:t>
+      </w:r>
+    </w:p>
+    <w:p>
+      <w:pPr>
+        <w:pStyle w:val="Compact"/>
+        <w:numPr>
+          <w:numId w:val="8"/>
+          <w:ilvl w:val="0"/>
+        </w:numPr>
+      </w:pPr>
+      <w:r>
+        <w:t xml:space="preserve">cd</w:t>
+      </w:r>
+    </w:p>
+    <w:p>
+      <w:pPr>
+        <w:pStyle w:val="Compact"/>
+        <w:numPr>
+          <w:numId w:val="8"/>
+          <w:ilvl w:val="0"/>
+        </w:numPr>
+      </w:pPr>
+      <w:r>
+        <w:t xml:space="preserve">mkdir</w:t>
+      </w:r>
+    </w:p>
+    <w:p>
+      <w:pPr>
+        <w:pStyle w:val="Compact"/>
+        <w:numPr>
+          <w:numId w:val="8"/>
+          <w:ilvl w:val="0"/>
+        </w:numPr>
+      </w:pPr>
+      <w:r>
+        <w:t xml:space="preserve">touch</w:t>
+      </w:r>
+    </w:p>
+    <w:p>
+      <w:pPr>
+        <w:pStyle w:val="Compact"/>
+        <w:numPr>
+          <w:numId w:val="8"/>
+          <w:ilvl w:val="0"/>
+        </w:numPr>
+      </w:pPr>
+      <w:r>
+        <w:t xml:space="preserve">cp -r</w:t>
+      </w:r>
+    </w:p>
+    <w:p>
+      <w:pPr>
+        <w:pStyle w:val="Compact"/>
+        <w:numPr>
+          <w:numId w:val="8"/>
+          <w:ilvl w:val="0"/>
+        </w:numPr>
+      </w:pPr>
+      <w:r>
+        <w:t xml:space="preserve">rm -r</w:t>
+      </w:r>
+    </w:p>
+    <w:p>
+      <w:pPr>
+        <w:pStyle w:val="Compact"/>
+        <w:numPr>
+          <w:numId w:val="8"/>
+          <w:ilvl w:val="0"/>
+        </w:numPr>
+      </w:pPr>
+      <w:r>
+        <w:t xml:space="preserve">mv new_file renamed_filed</w:t>
+      </w:r>
+    </w:p>
+    <w:p>
+      <w:pPr>
+        <w:pStyle w:val="Compact"/>
+        <w:numPr>
+          <w:numId w:val="8"/>
+          <w:ilvl w:val="0"/>
+        </w:numPr>
+      </w:pPr>
+      <w:r>
+        <w:t xml:space="preserve">echo</w:t>
+      </w:r>
+    </w:p>
+    <w:p>
+      <w:pPr>
+        <w:pStyle w:val="Compact"/>
+        <w:numPr>
+          <w:numId w:val="8"/>
+          <w:ilvl w:val="0"/>
+        </w:numPr>
+      </w:pPr>
+      <w:r>
+        <w:t xml:space="preserve">date</w:t>
+      </w:r>
+    </w:p>
+    <w:p>
+      <w:r>
+        <w:t xml:space="preserve">Git: open-source version control system</w:t>
+      </w:r>
+    </w:p>
+    <w:p>
+      <w:pPr>
+        <w:pStyle w:val="Compact"/>
+        <w:numPr>
+          <w:numId w:val="9"/>
+          <w:ilvl w:val="0"/>
+        </w:numPr>
+      </w:pPr>
+      <w:r>
+        <w:t xml:space="preserve">most popular</w:t>
+      </w:r>
+    </w:p>
+    <w:p>
+      <w:pPr>
+        <w:pStyle w:val="Compact"/>
+        <w:numPr>
+          <w:numId w:val="9"/>
+          <w:ilvl w:val="0"/>
+        </w:numPr>
+      </w:pPr>
+      <w:r>
+        <w:rPr>
+          <w:b/>
+        </w:rPr>
+        <w:t xml:space="preserve">local</w:t>
+      </w:r>
+      <w:r>
+        <w:t xml:space="preserve"> </w:t>
+      </w:r>
+      <w:r>
+        <w:t xml:space="preserve">repository</w:t>
+      </w:r>
+    </w:p>
+    <w:p>
+      <w:pPr>
+        <w:pStyle w:val="Compact"/>
+        <w:numPr>
+          <w:numId w:val="9"/>
+          <w:ilvl w:val="0"/>
+        </w:numPr>
+      </w:pPr>
+      <w:r>
+        <w:t xml:space="preserve">command line</w:t>
+      </w:r>
+    </w:p>
+    <w:p>
+      <w:pPr>
+        <w:pStyle w:val="Compact"/>
+        <w:numPr>
+          <w:numId w:val="9"/>
+          <w:ilvl w:val="0"/>
+        </w:numPr>
+      </w:pPr>
+      <w:r>
+        <w:t xml:space="preserve">git config - -global user.name " your_user_name "</w:t>
+      </w:r>
+    </w:p>
+    <w:p>
+      <w:pPr>
+        <w:pStyle w:val="Compact"/>
+        <w:numPr>
+          <w:numId w:val="9"/>
+          <w:ilvl w:val="0"/>
+        </w:numPr>
+      </w:pPr>
+      <w:r>
+        <w:t xml:space="preserve">git config - -global user.email "</w:t>
+      </w:r>
+      <w:r>
+        <w:t xml:space="preserve"> </w:t>
+      </w:r>
+      <w:hyperlink r:id="rId21">
+        <w:r>
+          <w:rPr>
+            <w:rStyle w:val="Link"/>
+          </w:rPr>
+          <w:t xml:space="preserve">your_email@example.com</w:t>
+        </w:r>
+      </w:hyperlink>
+      <w:r>
+        <w:t xml:space="preserve"> </w:t>
+      </w:r>
+      <w:r>
+        <w:t xml:space="preserve">"</w:t>
+      </w:r>
+    </w:p>
+    <w:p>
+      <w:pPr>
+        <w:pStyle w:val="Compact"/>
+        <w:numPr>
+          <w:numId w:val="9"/>
+          <w:ilvl w:val="0"/>
+        </w:numPr>
+      </w:pPr>
+      <w:r>
+        <w:t xml:space="preserve">git config - -list</w:t>
+      </w:r>
+    </w:p>
+    <w:p>
+      <w:r>
+        <w:t xml:space="preserve">GitHub: web-based hosting service for software development project that use the Git revision control system</w:t>
+      </w:r>
+    </w:p>
+    <w:p>
+      <w:pPr>
+        <w:pStyle w:val="Compact"/>
+        <w:numPr>
+          <w:numId w:val="10"/>
+          <w:ilvl w:val="0"/>
+        </w:numPr>
+      </w:pPr>
+      <w:r>
+        <w:rPr>
+          <w:b/>
+        </w:rPr>
+        <w:t xml:space="preserve">Remote</w:t>
+      </w:r>
+      <w:r>
+        <w:t xml:space="preserve"> </w:t>
+      </w:r>
+      <w:r>
+        <w:t xml:space="preserve">repository (on the web)</w:t>
+      </w:r>
+    </w:p>
+    <w:p>
+      <w:pPr>
+        <w:pStyle w:val="Compact"/>
+        <w:numPr>
+          <w:numId w:val="10"/>
+          <w:ilvl w:val="0"/>
+        </w:numPr>
+      </w:pPr>
+      <w:r>
+        <w:t xml:space="preserve">Homepage repository</w:t>
+      </w:r>
+      <w:r>
+        <w:t xml:space="preserve"> </w:t>
+      </w:r>
+      <w:r>
+        <w:rPr>
+          <w:b/>
+        </w:rPr>
+        <w:t xml:space="preserve">display</w:t>
+      </w:r>
+    </w:p>
+    <w:p>
+      <w:pPr>
+        <w:pStyle w:val="Compact"/>
+        <w:numPr>
+          <w:numId w:val="10"/>
+          <w:ilvl w:val="0"/>
+        </w:numPr>
+      </w:pPr>
+      <w:r>
+        <w:rPr>
+          <w:b/>
+        </w:rPr>
+        <w:t xml:space="preserve">Backup</w:t>
+      </w:r>
+    </w:p>
+    <w:p>
+      <w:pPr>
+        <w:pStyle w:val="Compact"/>
+        <w:numPr>
+          <w:numId w:val="10"/>
+          <w:ilvl w:val="0"/>
+        </w:numPr>
+      </w:pPr>
+      <w:r>
+        <w:rPr>
+          <w:b/>
+        </w:rPr>
+        <w:t xml:space="preserve">Follow</w:t>
+      </w:r>
+      <w:r>
+        <w:t xml:space="preserve"> </w:t>
+      </w:r>
+      <w:r>
+        <w:t xml:space="preserve">(access) and</w:t>
+      </w:r>
+      <w:r>
+        <w:t xml:space="preserve"> </w:t>
+      </w:r>
+      <w:r>
+        <w:rPr>
+          <w:b/>
+        </w:rPr>
+        <w:t xml:space="preserve">share</w:t>
+      </w:r>
+    </w:p>
+    <w:p>
+      <w:r>
+        <w:t xml:space="preserve">Creating GitHub repository:</w:t>
+      </w:r>
+    </w:p>
+    <w:p>
+      <w:pPr>
+        <w:pStyle w:val="Compact"/>
+        <w:numPr>
+          <w:numId w:val="11"/>
+          <w:ilvl w:val="0"/>
+        </w:numPr>
+      </w:pPr>
+      <w:r>
+        <w:t xml:space="preserve">from</w:t>
+      </w:r>
+      <w:r>
+        <w:t xml:space="preserve"> </w:t>
+      </w:r>
+      <w:r>
+        <w:rPr>
+          <w:b/>
+        </w:rPr>
+        <w:t xml:space="preserve">Scratch</w:t>
+      </w:r>
+      <w:r>
+        <w:t xml:space="preserve">: " create a new repo "</w:t>
+      </w:r>
+    </w:p>
+    <w:p>
+      <w:pPr>
+        <w:pStyle w:val="Compact"/>
+        <w:numPr>
+          <w:numId w:val="11"/>
+          <w:ilvl w:val="0"/>
+        </w:numPr>
+      </w:pPr>
+      <w:r>
+        <w:rPr>
+          <w:b/>
+        </w:rPr>
+        <w:t xml:space="preserve">Local copy</w:t>
+      </w:r>
+      <w:r>
+        <w:t xml:space="preserve">:</w:t>
+      </w:r>
+    </w:p>
+    <w:p>
+      <w:r>
+        <w:t xml:space="preserve">git init</w:t>
+      </w:r>
+    </w:p>
+    <w:p>
+      <w:r>
+        <w:t xml:space="preserve">git remote add origin</w:t>
+      </w:r>
+      <w:r>
+        <w:t xml:space="preserve"> </w:t>
+      </w:r>
+      <w:hyperlink r:id="rId22">
+        <w:r>
+          <w:rPr>
+            <w:rStyle w:val="Link"/>
+          </w:rPr>
+          <w:t xml:space="preserve">https://www.github.com/YourUsernameHere/test_repo.git</w:t>
+        </w:r>
+      </w:hyperlink>
+    </w:p>
+    <w:p>
+      <w:pPr>
+        <w:pStyle w:val="Compact"/>
+        <w:numPr>
+          <w:numId w:val="12"/>
+          <w:ilvl w:val="0"/>
+        </w:numPr>
+      </w:pPr>
+      <w:r>
+        <w:rPr>
+          <w:b/>
+        </w:rPr>
+        <w:t xml:space="preserve">Fork</w:t>
+      </w:r>
+      <w:r>
+        <w:t xml:space="preserve"> </w:t>
+      </w:r>
+      <w:r>
+        <w:t xml:space="preserve">another user's repository: "Fork"</w:t>
+      </w:r>
+    </w:p>
+    <w:p>
+      <w:pPr>
+        <w:pStyle w:val="Compact"/>
+        <w:numPr>
+          <w:numId w:val="12"/>
+          <w:ilvl w:val="0"/>
+        </w:numPr>
+      </w:pPr>
+      <w:r>
+        <w:rPr>
+          <w:b/>
+        </w:rPr>
+        <w:t xml:space="preserve">Clone the repo</w:t>
+      </w:r>
+      <w:r>
+        <w:t xml:space="preserve">:</w:t>
+      </w:r>
+    </w:p>
+    <w:p>
+      <w:r>
+        <w:t xml:space="preserve">git clone</w:t>
+      </w:r>
+      <w:r>
+        <w:t xml:space="preserve"> </w:t>
+      </w:r>
+      <w:hyperlink r:id="rId23">
+        <w:r>
+          <w:rPr>
+            <w:rStyle w:val="Link"/>
+          </w:rPr>
+          <w:t xml:space="preserve">https://www.github.com/YourUsernameHere/RepoNameHere.git</w:t>
+        </w:r>
+      </w:hyperlink>
+    </w:p>
+    <w:p>
+      <w:r>
+        <w:t xml:space="preserve">Pushing and Pulling on GitHub:</w:t>
+      </w:r>
+    </w:p>
+    <w:p>
+      <w:pPr>
+        <w:pStyle w:val="Compact"/>
+        <w:numPr>
+          <w:numId w:val="13"/>
+          <w:ilvl w:val="0"/>
+        </w:numPr>
+      </w:pPr>
+      <w:r>
+        <w:t xml:space="preserve">git add. (add all files to track on local repository)</w:t>
+      </w:r>
+    </w:p>
+    <w:p>
+      <w:pPr>
+        <w:pStyle w:val="Compact"/>
+        <w:numPr>
+          <w:numId w:val="13"/>
+          <w:ilvl w:val="0"/>
+        </w:numPr>
+      </w:pPr>
+      <w:r>
+        <w:t xml:space="preserve">git add -u (update file to track on local repository)</w:t>
+      </w:r>
+    </w:p>
+    <w:p>
+      <w:pPr>
+        <w:pStyle w:val="Compact"/>
+        <w:numPr>
+          <w:numId w:val="13"/>
+          <w:ilvl w:val="0"/>
+        </w:numPr>
+      </w:pPr>
+      <w:r>
+        <w:t xml:space="preserve">git add -A (both previous operations)</w:t>
+      </w:r>
+    </w:p>
+    <w:p>
+      <w:pPr>
+        <w:pStyle w:val="Compact"/>
+        <w:numPr>
+          <w:numId w:val="13"/>
+          <w:ilvl w:val="0"/>
+        </w:numPr>
+      </w:pPr>
+      <w:r>
+        <w:t xml:space="preserve">git commit -m "massage" (commit index)</w:t>
+      </w:r>
+    </w:p>
+    <w:p>
+      <w:pPr>
+        <w:numPr>
+          <w:numId w:val="13"/>
+          <w:ilvl w:val="0"/>
+        </w:numPr>
+      </w:pPr>
+      <w:r>
+        <w:t xml:space="preserve">git push (load files on remote repository)</w:t>
+      </w:r>
+    </w:p>
+    <w:p>
+      <w:pPr>
+        <w:pStyle w:val="Compact"/>
+        <w:numPr>
+          <w:numId w:val="13"/>
+          <w:ilvl w:val="0"/>
+        </w:numPr>
+      </w:pPr>
+      <w:r>
+        <w:t xml:space="preserve">git checkout -b branchname (create a branch)</w:t>
+      </w:r>
+    </w:p>
+    <w:p>
+      <w:pPr>
+        <w:pStyle w:val="Compact"/>
+        <w:numPr>
+          <w:numId w:val="13"/>
+          <w:ilvl w:val="0"/>
+        </w:numPr>
+      </w:pPr>
+      <w:r>
+        <w:t xml:space="preserve">git branch (to see what branch you are on type)</w:t>
+      </w:r>
+    </w:p>
+    <w:p>
+      <w:pPr>
+        <w:numPr>
+          <w:numId w:val="13"/>
+          <w:ilvl w:val="0"/>
+        </w:numPr>
+      </w:pPr>
+      <w:r>
+        <w:t xml:space="preserve">git checkout master (to switch back to the master branch type)</w:t>
       </w:r>
     </w:p>
   </w:body>
@@ -541,7 +1211,7 @@
 <file path=word/numbering.xml><?xml version="1.0" encoding="utf-8"?>
 <w:numbering xmlns:w="http://schemas.openxmlformats.org/wordprocessingml/2006/main">
   <w:abstractNum w:abstractNumId="0">
-    <w:nsid w:val="3269fb4b"/>
+    <w:nsid w:val="22b548ce"/>
     <w:multiLevelType w:val="multilevel"/>
     <w:lvl w:ilvl="0">
       <w:numFmt w:val="bullet"/>
@@ -622,7 +1292,7 @@
     </w:lvl>
   </w:abstractNum>
   <w:abstractNum w:abstractNumId="2">
-    <w:nsid w:val="bb1fdcc6"/>
+    <w:nsid w:val="7125f576"/>
     <w:multiLevelType w:val="multilevel"/>
     <w:lvl w:ilvl="0">
       <w:numFmt w:val="bullet"/>
@@ -718,6 +1388,27 @@
     <w:abstractNumId w:val="2"/>
   </w:num>
   <w:num w:numId="6">
+    <w:abstractNumId w:val="2"/>
+  </w:num>
+  <w:num w:numId="7">
+    <w:abstractNumId w:val="2"/>
+  </w:num>
+  <w:num w:numId="8">
+    <w:abstractNumId w:val="2"/>
+  </w:num>
+  <w:num w:numId="9">
+    <w:abstractNumId w:val="2"/>
+  </w:num>
+  <w:num w:numId="10">
+    <w:abstractNumId w:val="2"/>
+  </w:num>
+  <w:num w:numId="11">
+    <w:abstractNumId w:val="2"/>
+  </w:num>
+  <w:num w:numId="12">
+    <w:abstractNumId w:val="2"/>
+  </w:num>
+  <w:num w:numId="13">
     <w:abstractNumId w:val="2"/>
   </w:num>
 </w:numbering>

</xml_diff>

<commit_message>
Versione file fino alla terza settimana del corso
</commit_message>
<xml_diff>
--- a/data_scientist_toolbox.docx
+++ b/data_scientist_toolbox.docx
@@ -47,7 +47,7 @@
         <w:pStyle w:val="Date"/>
       </w:pPr>
       <w:r>
-        <w:t xml:space="preserve">12/12/2014</w:t>
+        <w:t xml:space="preserve">16/12/2014</w:t>
       </w:r>
     </w:p>
     <w:p>
@@ -55,11 +55,16 @@
         <w:t xml:space="preserve">This document is a generic overview about the data scientist's skills and attitudes.</w:t>
       </w:r>
     </w:p>
-    <w:p>
+    <w:bookmarkStart w:id="21" w:name="what-do-data-scientists-do"/>
+    <w:p>
+      <w:pPr>
+        <w:pStyle w:val="Heading3"/>
+      </w:pPr>
       <w:r>
         <w:t xml:space="preserve">What do data scientists do?</w:t>
       </w:r>
     </w:p>
+    <w:bookmarkEnd w:id="21"/>
     <w:p>
       <w:pPr>
         <w:pStyle w:val="Compact"/>
@@ -306,11 +311,16 @@
         <w:t xml:space="preserve">results to other people</w:t>
       </w:r>
     </w:p>
-    <w:p>
+    <w:bookmarkStart w:id="22" w:name="data-scientists-tools"/>
+    <w:p>
+      <w:pPr>
+        <w:pStyle w:val="Heading3"/>
+      </w:pPr>
       <w:r>
         <w:t xml:space="preserve">Data Scientists tools:</w:t>
       </w:r>
     </w:p>
+    <w:bookmarkEnd w:id="22"/>
     <w:p>
       <w:pPr>
         <w:pStyle w:val="Compact"/>
@@ -347,11 +357,16 @@
         <w:t xml:space="preserve">Terminal Linux</w:t>
       </w:r>
     </w:p>
-    <w:p>
+    <w:bookmarkStart w:id="23" w:name="r-questions"/>
+    <w:p>
+      <w:pPr>
+        <w:pStyle w:val="Heading3"/>
+      </w:pPr>
       <w:r>
         <w:t xml:space="preserve">R questions:</w:t>
       </w:r>
     </w:p>
+    <w:bookmarkEnd w:id="23"/>
     <w:p>
       <w:pPr>
         <w:pStyle w:val="Compact"/>
@@ -412,11 +427,16 @@
         <w:t xml:space="preserve">What operating system?</w:t>
       </w:r>
     </w:p>
-    <w:p>
+    <w:bookmarkStart w:id="24" w:name="data-analysis-questions"/>
+    <w:p>
+      <w:pPr>
+        <w:pStyle w:val="Heading3"/>
+      </w:pPr>
       <w:r>
         <w:t xml:space="preserve">Data analysis questions:</w:t>
       </w:r>
     </w:p>
+    <w:bookmarkEnd w:id="24"/>
     <w:p>
       <w:pPr>
         <w:pStyle w:val="Compact"/>
@@ -477,11 +497,16 @@
         <w:t xml:space="preserve">What other solutions have you thought about?</w:t>
       </w:r>
     </w:p>
-    <w:p>
+    <w:bookmarkStart w:id="25" w:name="data-analysis-files"/>
+    <w:p>
+      <w:pPr>
+        <w:pStyle w:val="Heading3"/>
+      </w:pPr>
       <w:r>
         <w:t xml:space="preserve">Data analysis files:</w:t>
       </w:r>
     </w:p>
+    <w:bookmarkEnd w:id="25"/>
     <w:p>
       <w:pPr>
         <w:pStyle w:val="Compact"/>
@@ -530,11 +555,16 @@
         <w:t xml:space="preserve">Text (Readme files, Text of analysis)</w:t>
       </w:r>
     </w:p>
-    <w:p>
+    <w:bookmarkStart w:id="26" w:name="command-line-interface-cli"/>
+    <w:p>
+      <w:pPr>
+        <w:pStyle w:val="Heading3"/>
+      </w:pPr>
       <w:r>
         <w:t xml:space="preserve">Command Line Interface (CLI):</w:t>
       </w:r>
     </w:p>
+    <w:bookmarkEnd w:id="26"/>
     <w:p>
       <w:pPr>
         <w:pStyle w:val="Compact"/>
@@ -619,13 +649,17 @@
         <w:t xml:space="preserve">computer programs</w:t>
       </w:r>
     </w:p>
-    <w:p>
+    <w:bookmarkStart w:id="27" w:name="cli-commands"/>
+    <w:p>
+      <w:pPr>
+        <w:pStyle w:val="Heading3"/>
+      </w:pPr>
       <w:r>
         <w:t xml:space="preserve">CLI commands:</w:t>
       </w:r>
-      <w:r>
-        <w:t xml:space="preserve"> </w:t>
-      </w:r>
+    </w:p>
+    <w:bookmarkEnd w:id="27"/>
+    <w:p>
       <w:r>
         <w:rPr>
           <w:b/>
@@ -783,9 +817,19 @@
         <w:t xml:space="preserve">date</w:t>
       </w:r>
     </w:p>
-    <w:p>
-      <w:r>
-        <w:t xml:space="preserve">Git: open-source version control system</w:t>
+    <w:bookmarkStart w:id="28" w:name="git"/>
+    <w:p>
+      <w:pPr>
+        <w:pStyle w:val="Heading3"/>
+      </w:pPr>
+      <w:r>
+        <w:t xml:space="preserve">Git:</w:t>
+      </w:r>
+    </w:p>
+    <w:bookmarkEnd w:id="28"/>
+    <w:p>
+      <w:r>
+        <w:t xml:space="preserve">open-source version control system</w:t>
       </w:r>
     </w:p>
     <w:p>
@@ -859,7 +903,7 @@
       <w:r>
         <w:t xml:space="preserve"> </w:t>
       </w:r>
-      <w:hyperlink r:id="rId21">
+      <w:hyperlink r:id="rId29">
         <w:r>
           <w:rPr>
             <w:rStyle w:val="Link"/>
@@ -886,9 +930,19 @@
         <w:t xml:space="preserve">git config - -list</w:t>
       </w:r>
     </w:p>
-    <w:p>
-      <w:r>
-        <w:t xml:space="preserve">GitHub: web-based hosting service for software development project that use the Git revision control system</w:t>
+    <w:bookmarkStart w:id="30" w:name="github"/>
+    <w:p>
+      <w:pPr>
+        <w:pStyle w:val="Heading3"/>
+      </w:pPr>
+      <w:r>
+        <w:t xml:space="preserve">GitHub:</w:t>
+      </w:r>
+    </w:p>
+    <w:bookmarkEnd w:id="30"/>
+    <w:p>
+      <w:r>
+        <w:t xml:space="preserve">web-based hosting service for software development project that use the Git revision control system</w:t>
       </w:r>
     </w:p>
     <w:p>
@@ -978,11 +1032,16 @@
         <w:t xml:space="preserve">share</w:t>
       </w:r>
     </w:p>
-    <w:p>
+    <w:bookmarkStart w:id="31" w:name="creating-github-repository"/>
+    <w:p>
+      <w:pPr>
+        <w:pStyle w:val="Heading3"/>
+      </w:pPr>
       <w:r>
         <w:t xml:space="preserve">Creating GitHub repository:</w:t>
       </w:r>
     </w:p>
+    <w:bookmarkEnd w:id="31"/>
     <w:p>
       <w:pPr>
         <w:pStyle w:val="Compact"/>
@@ -1037,7 +1096,7 @@
       <w:r>
         <w:t xml:space="preserve"> </w:t>
       </w:r>
-      <w:hyperlink r:id="rId22">
+      <w:hyperlink r:id="rId32">
         <w:r>
           <w:rPr>
             <w:rStyle w:val="Link"/>
@@ -1092,7 +1151,7 @@
       <w:r>
         <w:t xml:space="preserve"> </w:t>
       </w:r>
-      <w:hyperlink r:id="rId23">
+      <w:hyperlink r:id="rId33">
         <w:r>
           <w:rPr>
             <w:rStyle w:val="Link"/>
@@ -1101,11 +1160,16 @@
         </w:r>
       </w:hyperlink>
     </w:p>
-    <w:p>
+    <w:bookmarkStart w:id="34" w:name="pushing-and-pulling-on-github"/>
+    <w:p>
+      <w:pPr>
+        <w:pStyle w:val="Heading3"/>
+      </w:pPr>
       <w:r>
         <w:t xml:space="preserve">Pushing and Pulling on GitHub:</w:t>
       </w:r>
     </w:p>
+    <w:bookmarkEnd w:id="34"/>
     <w:p>
       <w:pPr>
         <w:pStyle w:val="Compact"/>
@@ -1115,7 +1179,7 @@
         </w:numPr>
       </w:pPr>
       <w:r>
-        <w:t xml:space="preserve">git add. (add all files to track on local repository)</w:t>
+        <w:t xml:space="preserve">git add . (add all files to track on local repository)</w:t>
       </w:r>
     </w:p>
     <w:p>
@@ -1162,7 +1226,7 @@
         </w:numPr>
       </w:pPr>
       <w:r>
-        <w:t xml:space="preserve">git push (load files on remote repository)</w:t>
+        <w:t xml:space="preserve">git push -u origin master (load files on remote repository in origin branch master)</w:t>
       </w:r>
     </w:p>
     <w:p>
@@ -1198,6 +1262,669 @@
       </w:pPr>
       <w:r>
         <w:t xml:space="preserve">git checkout master (to switch back to the master branch type)</w:t>
+      </w:r>
+    </w:p>
+    <w:bookmarkStart w:id="35" w:name="types-of-data-science-questions"/>
+    <w:p>
+      <w:pPr>
+        <w:pStyle w:val="Heading3"/>
+      </w:pPr>
+      <w:r>
+        <w:t xml:space="preserve">Types of Data Science questions:</w:t>
+      </w:r>
+    </w:p>
+    <w:bookmarkEnd w:id="35"/>
+    <w:p>
+      <w:pPr>
+        <w:pStyle w:val="Compact"/>
+        <w:numPr>
+          <w:numId w:val="14"/>
+          <w:ilvl w:val="0"/>
+        </w:numPr>
+      </w:pPr>
+      <w:r>
+        <w:t xml:space="preserve">Descriptive</w:t>
+      </w:r>
+    </w:p>
+    <w:p>
+      <w:pPr>
+        <w:pStyle w:val="Compact"/>
+        <w:numPr>
+          <w:numId w:val="14"/>
+          <w:ilvl w:val="0"/>
+        </w:numPr>
+      </w:pPr>
+      <w:r>
+        <w:t xml:space="preserve">Exploratory</w:t>
+      </w:r>
+    </w:p>
+    <w:p>
+      <w:pPr>
+        <w:pStyle w:val="Compact"/>
+        <w:numPr>
+          <w:numId w:val="14"/>
+          <w:ilvl w:val="0"/>
+        </w:numPr>
+      </w:pPr>
+      <w:r>
+        <w:t xml:space="preserve">Inferential</w:t>
+      </w:r>
+    </w:p>
+    <w:p>
+      <w:pPr>
+        <w:pStyle w:val="Compact"/>
+        <w:numPr>
+          <w:numId w:val="14"/>
+          <w:ilvl w:val="0"/>
+        </w:numPr>
+      </w:pPr>
+      <w:r>
+        <w:t xml:space="preserve">Predictive</w:t>
+      </w:r>
+    </w:p>
+    <w:p>
+      <w:pPr>
+        <w:pStyle w:val="Compact"/>
+        <w:numPr>
+          <w:numId w:val="14"/>
+          <w:ilvl w:val="0"/>
+        </w:numPr>
+      </w:pPr>
+      <w:r>
+        <w:t xml:space="preserve">Causal</w:t>
+      </w:r>
+    </w:p>
+    <w:p>
+      <w:pPr>
+        <w:pStyle w:val="Compact"/>
+        <w:numPr>
+          <w:numId w:val="14"/>
+          <w:ilvl w:val="0"/>
+        </w:numPr>
+      </w:pPr>
+      <w:r>
+        <w:t xml:space="preserve">Mechanistic</w:t>
+      </w:r>
+    </w:p>
+    <w:bookmarkStart w:id="36" w:name="descriptive-analysis"/>
+    <w:p>
+      <w:pPr>
+        <w:pStyle w:val="Heading3"/>
+      </w:pPr>
+      <w:r>
+        <w:t xml:space="preserve">Descriptive Analysis:</w:t>
+      </w:r>
+    </w:p>
+    <w:bookmarkEnd w:id="36"/>
+    <w:p>
+      <w:r>
+        <w:t xml:space="preserve">describe a set of data.</w:t>
+      </w:r>
+    </w:p>
+    <w:p>
+      <w:pPr>
+        <w:pStyle w:val="Compact"/>
+        <w:numPr>
+          <w:numId w:val="15"/>
+          <w:ilvl w:val="0"/>
+        </w:numPr>
+      </w:pPr>
+      <w:r>
+        <w:t xml:space="preserve">The first kind of data analysis performed</w:t>
+      </w:r>
+    </w:p>
+    <w:p>
+      <w:pPr>
+        <w:pStyle w:val="Compact"/>
+        <w:numPr>
+          <w:numId w:val="15"/>
+          <w:ilvl w:val="0"/>
+        </w:numPr>
+      </w:pPr>
+      <w:r>
+        <w:t xml:space="preserve">Commonly applied to census data</w:t>
+      </w:r>
+    </w:p>
+    <w:p>
+      <w:pPr>
+        <w:pStyle w:val="Compact"/>
+        <w:numPr>
+          <w:numId w:val="15"/>
+          <w:ilvl w:val="0"/>
+        </w:numPr>
+      </w:pPr>
+      <w:r>
+        <w:t xml:space="preserve">The description and interpretation are different steps</w:t>
+      </w:r>
+    </w:p>
+    <w:p>
+      <w:pPr>
+        <w:pStyle w:val="Compact"/>
+        <w:numPr>
+          <w:numId w:val="15"/>
+          <w:ilvl w:val="0"/>
+        </w:numPr>
+      </w:pPr>
+      <w:r>
+        <w:t xml:space="preserve">Description can usually not be generalized without additional statistical modeling</w:t>
+      </w:r>
+    </w:p>
+    <w:p>
+      <w:pPr>
+        <w:pStyle w:val="Compact"/>
+        <w:numPr>
+          <w:numId w:val="15"/>
+          <w:ilvl w:val="0"/>
+        </w:numPr>
+      </w:pPr>
+      <w:r>
+        <w:t xml:space="preserve">Numerical descriptors are mean and standard deviation for continuous data types</w:t>
+      </w:r>
+    </w:p>
+    <w:p>
+      <w:pPr>
+        <w:pStyle w:val="Compact"/>
+        <w:numPr>
+          <w:numId w:val="15"/>
+          <w:ilvl w:val="0"/>
+        </w:numPr>
+      </w:pPr>
+      <w:r>
+        <w:t xml:space="preserve">Frequency and percentage are more useful and used while describing categorical data</w:t>
+      </w:r>
+    </w:p>
+    <w:bookmarkStart w:id="37" w:name="exploratory-analysis"/>
+    <w:p>
+      <w:pPr>
+        <w:pStyle w:val="Heading3"/>
+      </w:pPr>
+      <w:r>
+        <w:t xml:space="preserve">Exploratory analysis:</w:t>
+      </w:r>
+    </w:p>
+    <w:bookmarkEnd w:id="37"/>
+    <w:p>
+      <w:r>
+        <w:t xml:space="preserve">find relationships you didn't know about.</w:t>
+      </w:r>
+    </w:p>
+    <w:p>
+      <w:pPr>
+        <w:pStyle w:val="Compact"/>
+        <w:numPr>
+          <w:numId w:val="16"/>
+          <w:ilvl w:val="0"/>
+        </w:numPr>
+      </w:pPr>
+      <w:r>
+        <w:t xml:space="preserve">Exploratoty models ar good for discovering new connections</w:t>
+      </w:r>
+    </w:p>
+    <w:p>
+      <w:pPr>
+        <w:pStyle w:val="Compact"/>
+        <w:numPr>
+          <w:numId w:val="16"/>
+          <w:ilvl w:val="0"/>
+        </w:numPr>
+      </w:pPr>
+      <w:r>
+        <w:t xml:space="preserve">They are also useful to describe future studies</w:t>
+      </w:r>
+    </w:p>
+    <w:p>
+      <w:pPr>
+        <w:pStyle w:val="Compact"/>
+        <w:numPr>
+          <w:numId w:val="16"/>
+          <w:ilvl w:val="0"/>
+        </w:numPr>
+      </w:pPr>
+      <w:r>
+        <w:t xml:space="preserve">Exploratory analyses are usually not the final say</w:t>
+      </w:r>
+    </w:p>
+    <w:p>
+      <w:pPr>
+        <w:pStyle w:val="Compact"/>
+        <w:numPr>
+          <w:numId w:val="16"/>
+          <w:ilvl w:val="0"/>
+        </w:numPr>
+      </w:pPr>
+      <w:r>
+        <w:t xml:space="preserve">Exploratory analyses alone should not be used for generalizing/predicting</w:t>
+      </w:r>
+    </w:p>
+    <w:p>
+      <w:pPr>
+        <w:pStyle w:val="Compact"/>
+        <w:numPr>
+          <w:numId w:val="16"/>
+          <w:ilvl w:val="0"/>
+        </w:numPr>
+      </w:pPr>
+      <w:r>
+        <w:t xml:space="preserve">Correlation does not imply causation</w:t>
+      </w:r>
+    </w:p>
+    <w:bookmarkStart w:id="38" w:name="inferential-analysis"/>
+    <w:p>
+      <w:pPr>
+        <w:pStyle w:val="Heading3"/>
+      </w:pPr>
+      <w:r>
+        <w:t xml:space="preserve">Inferential analysis:</w:t>
+      </w:r>
+    </w:p>
+    <w:bookmarkEnd w:id="38"/>
+    <w:p>
+      <w:r>
+        <w:t xml:space="preserve">use a relatively small sample of data to say something (draw inferences) about a bigger population.</w:t>
+      </w:r>
+    </w:p>
+    <w:p>
+      <w:pPr>
+        <w:pStyle w:val="Compact"/>
+        <w:numPr>
+          <w:numId w:val="17"/>
+          <w:ilvl w:val="0"/>
+        </w:numPr>
+      </w:pPr>
+      <w:r>
+        <w:t xml:space="preserve">Inference is commonly the goal of statistical models</w:t>
+      </w:r>
+    </w:p>
+    <w:p>
+      <w:pPr>
+        <w:pStyle w:val="Compact"/>
+        <w:numPr>
+          <w:numId w:val="17"/>
+          <w:ilvl w:val="0"/>
+        </w:numPr>
+      </w:pPr>
+      <w:r>
+        <w:t xml:space="preserve">Inference involves estimating both the quantity you care about and your uncertainty about your estimate</w:t>
+      </w:r>
+    </w:p>
+    <w:p>
+      <w:pPr>
+        <w:pStyle w:val="Compact"/>
+        <w:numPr>
+          <w:numId w:val="17"/>
+          <w:ilvl w:val="0"/>
+        </w:numPr>
+      </w:pPr>
+      <w:r>
+        <w:t xml:space="preserve">Inference depends heavily on both the population and the sampling scheme</w:t>
+      </w:r>
+    </w:p>
+    <w:bookmarkStart w:id="39" w:name="predictive-analysis"/>
+    <w:p>
+      <w:pPr>
+        <w:pStyle w:val="Heading3"/>
+      </w:pPr>
+      <w:r>
+        <w:t xml:space="preserve">Predictive analysis:</w:t>
+      </w:r>
+    </w:p>
+    <w:bookmarkEnd w:id="39"/>
+    <w:p>
+      <w:r>
+        <w:t xml:space="preserve">use the data on some objects to predict values for another object.</w:t>
+      </w:r>
+    </w:p>
+    <w:p>
+      <w:pPr>
+        <w:pStyle w:val="Compact"/>
+        <w:numPr>
+          <w:numId w:val="18"/>
+          <w:ilvl w:val="0"/>
+        </w:numPr>
+      </w:pPr>
+      <w:r>
+        <w:t xml:space="preserve">If X predict Y it does not mean that X causes Y</w:t>
+      </w:r>
+    </w:p>
+    <w:p>
+      <w:pPr>
+        <w:pStyle w:val="Compact"/>
+        <w:numPr>
+          <w:numId w:val="18"/>
+          <w:ilvl w:val="0"/>
+        </w:numPr>
+      </w:pPr>
+      <w:r>
+        <w:t xml:space="preserve">Accurate prediction depends heavily on measuring the right variables</w:t>
+      </w:r>
+    </w:p>
+    <w:p>
+      <w:pPr>
+        <w:pStyle w:val="Compact"/>
+        <w:numPr>
+          <w:numId w:val="18"/>
+          <w:ilvl w:val="0"/>
+        </w:numPr>
+      </w:pPr>
+      <w:r>
+        <w:t xml:space="preserve">Although there are better and worse prediction models, more data and a simple model works really well</w:t>
+      </w:r>
+    </w:p>
+    <w:p>
+      <w:pPr>
+        <w:pStyle w:val="Compact"/>
+        <w:numPr>
+          <w:numId w:val="18"/>
+          <w:ilvl w:val="0"/>
+        </w:numPr>
+      </w:pPr>
+      <w:r>
+        <w:t xml:space="preserve">Prediction is very hard, especially about the future references</w:t>
+      </w:r>
+    </w:p>
+    <w:bookmarkStart w:id="40" w:name="causal-analysis"/>
+    <w:p>
+      <w:pPr>
+        <w:pStyle w:val="Heading3"/>
+      </w:pPr>
+      <w:r>
+        <w:t xml:space="preserve">Causal analysis:</w:t>
+      </w:r>
+    </w:p>
+    <w:bookmarkEnd w:id="40"/>
+    <w:p>
+      <w:r>
+        <w:t xml:space="preserve">find out what happens to one variable when you make another variable change.</w:t>
+      </w:r>
+    </w:p>
+    <w:p>
+      <w:pPr>
+        <w:pStyle w:val="Compact"/>
+        <w:numPr>
+          <w:numId w:val="19"/>
+          <w:ilvl w:val="0"/>
+        </w:numPr>
+      </w:pPr>
+      <w:r>
+        <w:t xml:space="preserve">Usually randomized studies are required to identify causation</w:t>
+      </w:r>
+    </w:p>
+    <w:p>
+      <w:pPr>
+        <w:pStyle w:val="Compact"/>
+        <w:numPr>
+          <w:numId w:val="19"/>
+          <w:ilvl w:val="0"/>
+        </w:numPr>
+      </w:pPr>
+      <w:r>
+        <w:t xml:space="preserve">There are approaches to inferring causation in non-randomized studies, but they are complicated and sensitive of assumptions</w:t>
+      </w:r>
+    </w:p>
+    <w:p>
+      <w:pPr>
+        <w:pStyle w:val="Compact"/>
+        <w:numPr>
+          <w:numId w:val="19"/>
+          <w:ilvl w:val="0"/>
+        </w:numPr>
+      </w:pPr>
+      <w:r>
+        <w:t xml:space="preserve">Causal relationships are usually identified as average effects, but may not apply to every individual</w:t>
+      </w:r>
+    </w:p>
+    <w:p>
+      <w:pPr>
+        <w:pStyle w:val="Compact"/>
+        <w:numPr>
+          <w:numId w:val="19"/>
+          <w:ilvl w:val="0"/>
+        </w:numPr>
+      </w:pPr>
+      <w:r>
+        <w:t xml:space="preserve">Causal model are usually the "gold standard" for data analysis</w:t>
+      </w:r>
+    </w:p>
+    <w:bookmarkStart w:id="41" w:name="mechanistic-analysis"/>
+    <w:p>
+      <w:pPr>
+        <w:pStyle w:val="Heading3"/>
+      </w:pPr>
+      <w:r>
+        <w:t xml:space="preserve">Mechanistic analysis:</w:t>
+      </w:r>
+    </w:p>
+    <w:bookmarkEnd w:id="41"/>
+    <w:p>
+      <w:r>
+        <w:t xml:space="preserve">understand the exact changes in variables that lead to changes in other varibales for individual objects.</w:t>
+      </w:r>
+    </w:p>
+    <w:p>
+      <w:pPr>
+        <w:pStyle w:val="Compact"/>
+        <w:numPr>
+          <w:numId w:val="20"/>
+          <w:ilvl w:val="0"/>
+        </w:numPr>
+      </w:pPr>
+      <w:r>
+        <w:t xml:space="preserve">Incredible hard to infer, except in simple situation</w:t>
+      </w:r>
+    </w:p>
+    <w:p>
+      <w:pPr>
+        <w:pStyle w:val="Compact"/>
+        <w:numPr>
+          <w:numId w:val="20"/>
+          <w:ilvl w:val="0"/>
+        </w:numPr>
+      </w:pPr>
+      <w:r>
+        <w:t xml:space="preserve">Usually modeled by a deterministic set of equations (physical/engineering science)</w:t>
+      </w:r>
+    </w:p>
+    <w:p>
+      <w:pPr>
+        <w:pStyle w:val="Compact"/>
+        <w:numPr>
+          <w:numId w:val="20"/>
+          <w:ilvl w:val="0"/>
+        </w:numPr>
+      </w:pPr>
+      <w:r>
+        <w:t xml:space="preserve">Generally the random component of the data is the measuremet error</w:t>
+      </w:r>
+    </w:p>
+    <w:p>
+      <w:pPr>
+        <w:pStyle w:val="Compact"/>
+        <w:numPr>
+          <w:numId w:val="20"/>
+          <w:ilvl w:val="0"/>
+        </w:numPr>
+      </w:pPr>
+      <w:r>
+        <w:t xml:space="preserve">If the equations are note but the parameters are not, they can be inferred with data analysis</w:t>
+      </w:r>
+    </w:p>
+    <w:bookmarkStart w:id="42" w:name="data"/>
+    <w:p>
+      <w:pPr>
+        <w:pStyle w:val="Heading3"/>
+      </w:pPr>
+      <w:r>
+        <w:t xml:space="preserve">Data:</w:t>
+      </w:r>
+    </w:p>
+    <w:bookmarkEnd w:id="42"/>
+    <w:p>
+      <w:r>
+        <w:t xml:space="preserve">values of quantitative or qualitative variables, belonging to a set of items.</w:t>
+      </w:r>
+    </w:p>
+    <w:p>
+      <w:pPr>
+        <w:pStyle w:val="Compact"/>
+        <w:numPr>
+          <w:numId w:val="21"/>
+          <w:ilvl w:val="0"/>
+        </w:numPr>
+      </w:pPr>
+      <w:r>
+        <w:t xml:space="preserve">Set of items: population</w:t>
+      </w:r>
+    </w:p>
+    <w:p>
+      <w:pPr>
+        <w:pStyle w:val="Compact"/>
+        <w:numPr>
+          <w:numId w:val="21"/>
+          <w:ilvl w:val="0"/>
+        </w:numPr>
+      </w:pPr>
+      <w:r>
+        <w:t xml:space="preserve">Variables: measuremet or characteristic of an item</w:t>
+      </w:r>
+    </w:p>
+    <w:p>
+      <w:pPr>
+        <w:pStyle w:val="Compact"/>
+        <w:numPr>
+          <w:numId w:val="21"/>
+          <w:ilvl w:val="0"/>
+        </w:numPr>
+      </w:pPr>
+      <w:r>
+        <w:t xml:space="preserve">The most important thing in Data Science is the question</w:t>
+      </w:r>
+    </w:p>
+    <w:p>
+      <w:pPr>
+        <w:pStyle w:val="Compact"/>
+        <w:numPr>
+          <w:numId w:val="21"/>
+          <w:ilvl w:val="0"/>
+        </w:numPr>
+      </w:pPr>
+      <w:r>
+        <w:t xml:space="preserve">The second most important thing is the data</w:t>
+      </w:r>
+    </w:p>
+    <w:p>
+      <w:pPr>
+        <w:pStyle w:val="Compact"/>
+        <w:numPr>
+          <w:numId w:val="21"/>
+          <w:ilvl w:val="0"/>
+        </w:numPr>
+      </w:pPr>
+      <w:r>
+        <w:t xml:space="preserve">Often the data limit or enable the questions</w:t>
+      </w:r>
+    </w:p>
+    <w:p>
+      <w:pPr>
+        <w:pStyle w:val="Compact"/>
+        <w:numPr>
+          <w:numId w:val="21"/>
+          <w:ilvl w:val="0"/>
+        </w:numPr>
+      </w:pPr>
+      <w:r>
+        <w:t xml:space="preserve">But having data can't save you if you don't have the question</w:t>
+      </w:r>
+    </w:p>
+    <w:bookmarkStart w:id="43" w:name="analysis-plan"/>
+    <w:p>
+      <w:pPr>
+        <w:pStyle w:val="Heading3"/>
+      </w:pPr>
+      <w:r>
+        <w:t xml:space="preserve">Analysis plan</w:t>
+      </w:r>
+    </w:p>
+    <w:bookmarkEnd w:id="43"/>
+    <w:p>
+      <w:pPr>
+        <w:pStyle w:val="Compact"/>
+        <w:numPr>
+          <w:numId w:val="22"/>
+          <w:ilvl w:val="0"/>
+        </w:numPr>
+      </w:pPr>
+      <w:r>
+        <w:t xml:space="preserve">Insert statistical method</w:t>
+      </w:r>
+    </w:p>
+    <w:p>
+      <w:pPr>
+        <w:pStyle w:val="Compact"/>
+        <w:numPr>
+          <w:numId w:val="22"/>
+          <w:ilvl w:val="0"/>
+        </w:numPr>
+      </w:pPr>
+      <w:r>
+        <w:t xml:space="preserve">Plan for data and code sharing</w:t>
+      </w:r>
+    </w:p>
+    <w:p>
+      <w:pPr>
+        <w:pStyle w:val="Compact"/>
+        <w:numPr>
+          <w:numId w:val="22"/>
+          <w:ilvl w:val="0"/>
+        </w:numPr>
+      </w:pPr>
+      <w:r>
+        <w:t xml:space="preserve">Formulate your question in advance</w:t>
+      </w:r>
+    </w:p>
+    <w:bookmarkStart w:id="44" w:name="beware"/>
+    <w:p>
+      <w:pPr>
+        <w:pStyle w:val="Heading3"/>
+      </w:pPr>
+      <w:r>
+        <w:t xml:space="preserve">Beware</w:t>
+      </w:r>
+    </w:p>
+    <w:bookmarkEnd w:id="44"/>
+    <w:p>
+      <w:pPr>
+        <w:pStyle w:val="Compact"/>
+        <w:numPr>
+          <w:numId w:val="23"/>
+          <w:ilvl w:val="0"/>
+        </w:numPr>
+      </w:pPr>
+      <w:r>
+        <w:t xml:space="preserve">Prediction is not inference</w:t>
+      </w:r>
+    </w:p>
+    <w:p>
+      <w:pPr>
+        <w:pStyle w:val="Compact"/>
+        <w:numPr>
+          <w:numId w:val="23"/>
+          <w:ilvl w:val="0"/>
+        </w:numPr>
+      </w:pPr>
+      <w:r>
+        <w:t xml:space="preserve">Correlation is not causation</w:t>
+      </w:r>
+    </w:p>
+    <w:p>
+      <w:pPr>
+        <w:pStyle w:val="Compact"/>
+        <w:numPr>
+          <w:numId w:val="23"/>
+          <w:ilvl w:val="0"/>
+        </w:numPr>
+      </w:pPr>
+      <w:r>
+        <w:t xml:space="preserve">Data dredging</w:t>
       </w:r>
     </w:p>
   </w:body>
@@ -1211,7 +1938,7 @@
 <file path=word/numbering.xml><?xml version="1.0" encoding="utf-8"?>
 <w:numbering xmlns:w="http://schemas.openxmlformats.org/wordprocessingml/2006/main">
   <w:abstractNum w:abstractNumId="0">
-    <w:nsid w:val="22b548ce"/>
+    <w:nsid w:val="b61b7be0"/>
     <w:multiLevelType w:val="multilevel"/>
     <w:lvl w:ilvl="0">
       <w:numFmt w:val="bullet"/>
@@ -1292,7 +2019,7 @@
     </w:lvl>
   </w:abstractNum>
   <w:abstractNum w:abstractNumId="2">
-    <w:nsid w:val="7125f576"/>
+    <w:nsid w:val="b9af75ef"/>
     <w:multiLevelType w:val="multilevel"/>
     <w:lvl w:ilvl="0">
       <w:numFmt w:val="bullet"/>
@@ -1409,6 +2136,36 @@
     <w:abstractNumId w:val="2"/>
   </w:num>
   <w:num w:numId="13">
+    <w:abstractNumId w:val="2"/>
+  </w:num>
+  <w:num w:numId="14">
+    <w:abstractNumId w:val="2"/>
+  </w:num>
+  <w:num w:numId="15">
+    <w:abstractNumId w:val="2"/>
+  </w:num>
+  <w:num w:numId="16">
+    <w:abstractNumId w:val="2"/>
+  </w:num>
+  <w:num w:numId="17">
+    <w:abstractNumId w:val="2"/>
+  </w:num>
+  <w:num w:numId="18">
+    <w:abstractNumId w:val="2"/>
+  </w:num>
+  <w:num w:numId="19">
+    <w:abstractNumId w:val="2"/>
+  </w:num>
+  <w:num w:numId="20">
+    <w:abstractNumId w:val="2"/>
+  </w:num>
+  <w:num w:numId="21">
+    <w:abstractNumId w:val="2"/>
+  </w:num>
+  <w:num w:numId="22">
+    <w:abstractNumId w:val="2"/>
+  </w:num>
+  <w:num w:numId="23">
     <w:abstractNumId w:val="2"/>
   </w:num>
 </w:numbering>

</xml_diff>